<commit_message>
SummaryStatsBy: row and column percentages for factors
</commit_message>
<xml_diff>
--- a/test.docx
+++ b/test.docx
@@ -41,7 +41,7 @@
         <w:t xml:space="preserve"> </w:t>
       </w:r>
       <w:r>
-        <w:t xml:space="preserve">12,</w:t>
+        <w:t xml:space="preserve">16,</w:t>
       </w:r>
       <w:r>
         <w:t xml:space="preserve"> </w:t>
@@ -2024,6 +2024,2913 @@
             </w:pPr>
             <w:r>
               <w:t xml:space="preserve">15.0-15.8</w:t>
+            </w:r>
+          </w:p>
+        </w:tc>
+      </w:tr>
+      <w:tr>
+        <w:tc>
+          <w:p>
+            <w:pPr>
+              <w:pStyle w:val="Compact"/>
+              <w:jc w:val="center"/>
+            </w:pPr>
+            <w:r>
+              <w:t xml:space="preserve">missing</w:t>
+            </w:r>
+          </w:p>
+        </w:tc>
+        <w:tc>
+          <w:p>
+            <w:pPr>
+              <w:pStyle w:val="Compact"/>
+              <w:jc w:val="center"/>
+            </w:pPr>
+            <w:r>
+              <w:t xml:space="preserve">0</w:t>
+            </w:r>
+          </w:p>
+        </w:tc>
+        <w:tc>
+          <w:p>
+            <w:pPr>
+              <w:pStyle w:val="Compact"/>
+              <w:jc w:val="center"/>
+            </w:pPr>
+            <w:r>
+              <w:t xml:space="preserve">0</w:t>
+            </w:r>
+          </w:p>
+        </w:tc>
+        <w:tc>
+          <w:p>
+            <w:pPr>
+              <w:pStyle w:val="Compact"/>
+              <w:jc w:val="center"/>
+            </w:pPr>
+            <w:r>
+              <w:t xml:space="preserve">0</w:t>
+            </w:r>
+          </w:p>
+        </w:tc>
+        <w:tc>
+          <w:p>
+            <w:pPr>
+              <w:pStyle w:val="Compact"/>
+              <w:jc w:val="center"/>
+            </w:pPr>
+            <w:r>
+              <w:t xml:space="preserve">0</w:t>
+            </w:r>
+          </w:p>
+        </w:tc>
+        <w:tc>
+          <w:p>
+            <w:pPr>
+              <w:pStyle w:val="Compact"/>
+              <w:jc w:val="center"/>
+            </w:pPr>
+            <w:r>
+              <w:t xml:space="preserve">0</w:t>
+            </w:r>
+          </w:p>
+        </w:tc>
+        <w:tc>
+          <w:p>
+            <w:pPr>
+              <w:pStyle w:val="Compact"/>
+              <w:jc w:val="center"/>
+            </w:pPr>
+            <w:r>
+              <w:t xml:space="preserve">0</w:t>
+            </w:r>
+          </w:p>
+        </w:tc>
+        <w:tc>
+          <w:p>
+            <w:pPr>
+              <w:pStyle w:val="Compact"/>
+              <w:jc w:val="center"/>
+            </w:pPr>
+            <w:r>
+              <w:t xml:space="preserve">0</w:t>
+            </w:r>
+          </w:p>
+        </w:tc>
+        <w:tc>
+          <w:p>
+            <w:pPr>
+              <w:pStyle w:val="Compact"/>
+              <w:jc w:val="center"/>
+            </w:pPr>
+            <w:r>
+              <w:t xml:space="preserve">0</w:t>
+            </w:r>
+          </w:p>
+        </w:tc>
+      </w:tr>
+    </w:tbl>
+    <w:p>
+      <w:r>
+        <w:t xml:space="preserve">White Space</w:t>
+      </w:r>
+    </w:p>
+    <w:tbl>
+      <w:tblPr>
+        <w:tblStyle w:val="TableNormal"/>
+        <w:tblW w:type="pct" w:w="4999.999999999999"/>
+      </w:tblPr>
+      <w:tblGrid>
+        <w:gridCol w:w="547"/>
+        <w:gridCol w:w="796"/>
+        <w:gridCol w:w="996"/>
+        <w:gridCol w:w="896"/>
+        <w:gridCol w:w="946"/>
+        <w:gridCol w:w="946"/>
+        <w:gridCol w:w="796"/>
+        <w:gridCol w:w="996"/>
+        <w:gridCol w:w="996"/>
+      </w:tblGrid>
+      <w:tr>
+        <w:tc>
+          <w:tcPr>
+            <w:tcBorders>
+              <w:bottom w:val="single"/>
+            </w:tcBorders>
+            <w:vAlign w:val="bottom"/>
+          </w:tcPr>
+          <w:p>
+            <w:pPr>
+              <w:pStyle w:val="Compact"/>
+              <w:jc w:val="center"/>
+            </w:pPr>
+            <w:r>
+              <w:t xml:space="preserve"> </w:t>
+            </w:r>
+          </w:p>
+        </w:tc>
+        <w:tc>
+          <w:tcPr>
+            <w:tcBorders>
+              <w:bottom w:val="single"/>
+            </w:tcBorders>
+            <w:vAlign w:val="bottom"/>
+          </w:tcPr>
+          <w:p>
+            <w:pPr>
+              <w:pStyle w:val="Compact"/>
+              <w:jc w:val="center"/>
+            </w:pPr>
+            <w:r>
+              <w:t xml:space="preserve">cyl=4, gear=3</w:t>
+            </w:r>
+          </w:p>
+        </w:tc>
+        <w:tc>
+          <w:tcPr>
+            <w:tcBorders>
+              <w:bottom w:val="single"/>
+            </w:tcBorders>
+            <w:vAlign w:val="bottom"/>
+          </w:tcPr>
+          <w:p>
+            <w:pPr>
+              <w:pStyle w:val="Compact"/>
+              <w:jc w:val="center"/>
+            </w:pPr>
+            <w:r>
+              <w:t xml:space="preserve">cyl=4, gear=4</w:t>
+            </w:r>
+          </w:p>
+        </w:tc>
+        <w:tc>
+          <w:tcPr>
+            <w:tcBorders>
+              <w:bottom w:val="single"/>
+            </w:tcBorders>
+            <w:vAlign w:val="bottom"/>
+          </w:tcPr>
+          <w:p>
+            <w:pPr>
+              <w:pStyle w:val="Compact"/>
+              <w:jc w:val="center"/>
+            </w:pPr>
+            <w:r>
+              <w:t xml:space="preserve">cyl=4, gear=5</w:t>
+            </w:r>
+          </w:p>
+        </w:tc>
+        <w:tc>
+          <w:tcPr>
+            <w:tcBorders>
+              <w:bottom w:val="single"/>
+            </w:tcBorders>
+            <w:vAlign w:val="bottom"/>
+          </w:tcPr>
+          <w:p>
+            <w:pPr>
+              <w:pStyle w:val="Compact"/>
+              <w:jc w:val="center"/>
+            </w:pPr>
+            <w:r>
+              <w:t xml:space="preserve">cyl=6, gear=3</w:t>
+            </w:r>
+          </w:p>
+        </w:tc>
+        <w:tc>
+          <w:tcPr>
+            <w:tcBorders>
+              <w:bottom w:val="single"/>
+            </w:tcBorders>
+            <w:vAlign w:val="bottom"/>
+          </w:tcPr>
+          <w:p>
+            <w:pPr>
+              <w:pStyle w:val="Compact"/>
+              <w:jc w:val="center"/>
+            </w:pPr>
+            <w:r>
+              <w:t xml:space="preserve">cyl=6, gear=4</w:t>
+            </w:r>
+          </w:p>
+        </w:tc>
+        <w:tc>
+          <w:tcPr>
+            <w:tcBorders>
+              <w:bottom w:val="single"/>
+            </w:tcBorders>
+            <w:vAlign w:val="bottom"/>
+          </w:tcPr>
+          <w:p>
+            <w:pPr>
+              <w:pStyle w:val="Compact"/>
+              <w:jc w:val="center"/>
+            </w:pPr>
+            <w:r>
+              <w:t xml:space="preserve">cyl=6, gear=5</w:t>
+            </w:r>
+          </w:p>
+        </w:tc>
+        <w:tc>
+          <w:tcPr>
+            <w:tcBorders>
+              <w:bottom w:val="single"/>
+            </w:tcBorders>
+            <w:vAlign w:val="bottom"/>
+          </w:tcPr>
+          <w:p>
+            <w:pPr>
+              <w:pStyle w:val="Compact"/>
+              <w:jc w:val="center"/>
+            </w:pPr>
+            <w:r>
+              <w:t xml:space="preserve">cyl=8, gear=3</w:t>
+            </w:r>
+          </w:p>
+        </w:tc>
+        <w:tc>
+          <w:tcPr>
+            <w:tcBorders>
+              <w:bottom w:val="single"/>
+            </w:tcBorders>
+            <w:vAlign w:val="bottom"/>
+          </w:tcPr>
+          <w:p>
+            <w:pPr>
+              <w:pStyle w:val="Compact"/>
+              <w:jc w:val="center"/>
+            </w:pPr>
+            <w:r>
+              <w:t xml:space="preserve">cyl=8, gear=5</w:t>
+            </w:r>
+          </w:p>
+        </w:tc>
+      </w:tr>
+      <w:tr>
+        <w:tc>
+          <w:p>
+            <w:pPr>
+              <w:pStyle w:val="Compact"/>
+              <w:jc w:val="center"/>
+            </w:pPr>
+            <w:r>
+              <w:rPr>
+                <w:b/>
+              </w:rPr>
+              <w:t xml:space="preserve">mpg</w:t>
+            </w:r>
+          </w:p>
+        </w:tc>
+        <w:tc>
+          <w:p>
+            <w:pPr>
+              <w:pStyle w:val="Compact"/>
+            </w:pPr>
+          </w:p>
+        </w:tc>
+        <w:tc>
+          <w:p>
+            <w:pPr>
+              <w:pStyle w:val="Compact"/>
+            </w:pPr>
+          </w:p>
+        </w:tc>
+        <w:tc>
+          <w:p>
+            <w:pPr>
+              <w:pStyle w:val="Compact"/>
+            </w:pPr>
+          </w:p>
+        </w:tc>
+        <w:tc>
+          <w:p>
+            <w:pPr>
+              <w:pStyle w:val="Compact"/>
+            </w:pPr>
+          </w:p>
+        </w:tc>
+        <w:tc>
+          <w:p>
+            <w:pPr>
+              <w:pStyle w:val="Compact"/>
+            </w:pPr>
+          </w:p>
+        </w:tc>
+        <w:tc>
+          <w:p>
+            <w:pPr>
+              <w:pStyle w:val="Compact"/>
+            </w:pPr>
+          </w:p>
+        </w:tc>
+        <w:tc>
+          <w:p>
+            <w:pPr>
+              <w:pStyle w:val="Compact"/>
+            </w:pPr>
+          </w:p>
+        </w:tc>
+        <w:tc>
+          <w:p>
+            <w:pPr>
+              <w:pStyle w:val="Compact"/>
+            </w:pPr>
+          </w:p>
+        </w:tc>
+      </w:tr>
+      <w:tr>
+        <w:tc>
+          <w:p>
+            <w:pPr>
+              <w:pStyle w:val="Compact"/>
+              <w:jc w:val="center"/>
+            </w:pPr>
+            <w:r>
+              <w:t xml:space="preserve">mean</w:t>
+            </w:r>
+          </w:p>
+        </w:tc>
+        <w:tc>
+          <w:p>
+            <w:pPr>
+              <w:pStyle w:val="Compact"/>
+              <w:jc w:val="center"/>
+            </w:pPr>
+            <w:r>
+              <w:t xml:space="preserve">21.5 ± NA</w:t>
+            </w:r>
+          </w:p>
+        </w:tc>
+        <w:tc>
+          <w:p>
+            <w:pPr>
+              <w:pStyle w:val="Compact"/>
+              <w:jc w:val="center"/>
+            </w:pPr>
+            <w:r>
+              <w:t xml:space="preserve">26.925 ± 4.807</w:t>
+            </w:r>
+          </w:p>
+        </w:tc>
+        <w:tc>
+          <w:p>
+            <w:pPr>
+              <w:pStyle w:val="Compact"/>
+              <w:jc w:val="center"/>
+            </w:pPr>
+            <w:r>
+              <w:t xml:space="preserve">28.2 ± 3.111</w:t>
+            </w:r>
+          </w:p>
+        </w:tc>
+        <w:tc>
+          <w:p>
+            <w:pPr>
+              <w:pStyle w:val="Compact"/>
+              <w:jc w:val="center"/>
+            </w:pPr>
+            <w:r>
+              <w:t xml:space="preserve">19.75 ± 2.333</w:t>
+            </w:r>
+          </w:p>
+        </w:tc>
+        <w:tc>
+          <w:p>
+            <w:pPr>
+              <w:pStyle w:val="Compact"/>
+              <w:jc w:val="center"/>
+            </w:pPr>
+            <w:r>
+              <w:t xml:space="preserve">19.75 ± 1.552</w:t>
+            </w:r>
+          </w:p>
+        </w:tc>
+        <w:tc>
+          <w:p>
+            <w:pPr>
+              <w:pStyle w:val="Compact"/>
+              <w:jc w:val="center"/>
+            </w:pPr>
+            <w:r>
+              <w:t xml:space="preserve">19.7 ± NA</w:t>
+            </w:r>
+          </w:p>
+        </w:tc>
+        <w:tc>
+          <w:p>
+            <w:pPr>
+              <w:pStyle w:val="Compact"/>
+              <w:jc w:val="center"/>
+            </w:pPr>
+            <w:r>
+              <w:t xml:space="preserve">15.05 ± 2.774</w:t>
+            </w:r>
+          </w:p>
+        </w:tc>
+        <w:tc>
+          <w:p>
+            <w:pPr>
+              <w:pStyle w:val="Compact"/>
+              <w:jc w:val="center"/>
+            </w:pPr>
+            <w:r>
+              <w:t xml:space="preserve">15.4 ± 0.566</w:t>
+            </w:r>
+          </w:p>
+        </w:tc>
+      </w:tr>
+      <w:tr>
+        <w:tc>
+          <w:p>
+            <w:pPr>
+              <w:pStyle w:val="Compact"/>
+              <w:jc w:val="center"/>
+            </w:pPr>
+            <w:r>
+              <w:t xml:space="preserve">median</w:t>
+            </w:r>
+          </w:p>
+        </w:tc>
+        <w:tc>
+          <w:p>
+            <w:pPr>
+              <w:pStyle w:val="Compact"/>
+              <w:jc w:val="center"/>
+            </w:pPr>
+            <w:r>
+              <w:t xml:space="preserve">21.50</w:t>
+            </w:r>
+          </w:p>
+        </w:tc>
+        <w:tc>
+          <w:p>
+            <w:pPr>
+              <w:pStyle w:val="Compact"/>
+              <w:jc w:val="center"/>
+            </w:pPr>
+            <w:r>
+              <w:t xml:space="preserve">25.85</w:t>
+            </w:r>
+          </w:p>
+        </w:tc>
+        <w:tc>
+          <w:p>
+            <w:pPr>
+              <w:pStyle w:val="Compact"/>
+              <w:jc w:val="center"/>
+            </w:pPr>
+            <w:r>
+              <w:t xml:space="preserve">28.20</w:t>
+            </w:r>
+          </w:p>
+        </w:tc>
+        <w:tc>
+          <w:p>
+            <w:pPr>
+              <w:pStyle w:val="Compact"/>
+              <w:jc w:val="center"/>
+            </w:pPr>
+            <w:r>
+              <w:t xml:space="preserve">19.75</w:t>
+            </w:r>
+          </w:p>
+        </w:tc>
+        <w:tc>
+          <w:p>
+            <w:pPr>
+              <w:pStyle w:val="Compact"/>
+              <w:jc w:val="center"/>
+            </w:pPr>
+            <w:r>
+              <w:t xml:space="preserve">20.10</w:t>
+            </w:r>
+          </w:p>
+        </w:tc>
+        <w:tc>
+          <w:p>
+            <w:pPr>
+              <w:pStyle w:val="Compact"/>
+              <w:jc w:val="center"/>
+            </w:pPr>
+            <w:r>
+              <w:t xml:space="preserve">19.70</w:t>
+            </w:r>
+          </w:p>
+        </w:tc>
+        <w:tc>
+          <w:p>
+            <w:pPr>
+              <w:pStyle w:val="Compact"/>
+              <w:jc w:val="center"/>
+            </w:pPr>
+            <w:r>
+              <w:t xml:space="preserve">15.20</w:t>
+            </w:r>
+          </w:p>
+        </w:tc>
+        <w:tc>
+          <w:p>
+            <w:pPr>
+              <w:pStyle w:val="Compact"/>
+              <w:jc w:val="center"/>
+            </w:pPr>
+            <w:r>
+              <w:t xml:space="preserve">15.40</w:t>
+            </w:r>
+          </w:p>
+        </w:tc>
+      </w:tr>
+      <w:tr>
+        <w:tc>
+          <w:p>
+            <w:pPr>
+              <w:pStyle w:val="Compact"/>
+              <w:jc w:val="center"/>
+            </w:pPr>
+            <w:r>
+              <w:t xml:space="preserve">IQR</w:t>
+            </w:r>
+          </w:p>
+        </w:tc>
+        <w:tc>
+          <w:p>
+            <w:pPr>
+              <w:pStyle w:val="Compact"/>
+              <w:jc w:val="center"/>
+            </w:pPr>
+            <w:r>
+              <w:t xml:space="preserve">0.000</w:t>
+            </w:r>
+          </w:p>
+        </w:tc>
+        <w:tc>
+          <w:p>
+            <w:pPr>
+              <w:pStyle w:val="Compact"/>
+              <w:jc w:val="center"/>
+            </w:pPr>
+            <w:r>
+              <w:t xml:space="preserve">8.100</w:t>
+            </w:r>
+          </w:p>
+        </w:tc>
+        <w:tc>
+          <w:p>
+            <w:pPr>
+              <w:pStyle w:val="Compact"/>
+              <w:jc w:val="center"/>
+            </w:pPr>
+            <w:r>
+              <w:t xml:space="preserve">2.200</w:t>
+            </w:r>
+          </w:p>
+        </w:tc>
+        <w:tc>
+          <w:p>
+            <w:pPr>
+              <w:pStyle w:val="Compact"/>
+              <w:jc w:val="center"/>
+            </w:pPr>
+            <w:r>
+              <w:t xml:space="preserve">1.650</w:t>
+            </w:r>
+          </w:p>
+        </w:tc>
+        <w:tc>
+          <w:p>
+            <w:pPr>
+              <w:pStyle w:val="Compact"/>
+              <w:jc w:val="center"/>
+            </w:pPr>
+            <w:r>
+              <w:t xml:space="preserve">2.150</w:t>
+            </w:r>
+          </w:p>
+        </w:tc>
+        <w:tc>
+          <w:p>
+            <w:pPr>
+              <w:pStyle w:val="Compact"/>
+              <w:jc w:val="center"/>
+            </w:pPr>
+            <w:r>
+              <w:t xml:space="preserve">0.000</w:t>
+            </w:r>
+          </w:p>
+        </w:tc>
+        <w:tc>
+          <w:p>
+            <w:pPr>
+              <w:pStyle w:val="Compact"/>
+              <w:jc w:val="center"/>
+            </w:pPr>
+            <w:r>
+              <w:t xml:space="preserve">2.575</w:t>
+            </w:r>
+          </w:p>
+        </w:tc>
+        <w:tc>
+          <w:p>
+            <w:pPr>
+              <w:pStyle w:val="Compact"/>
+              <w:jc w:val="center"/>
+            </w:pPr>
+            <w:r>
+              <w:t xml:space="preserve">0.400</w:t>
+            </w:r>
+          </w:p>
+        </w:tc>
+      </w:tr>
+      <w:tr>
+        <w:tc>
+          <w:p>
+            <w:pPr>
+              <w:pStyle w:val="Compact"/>
+              <w:jc w:val="center"/>
+            </w:pPr>
+            <w:r>
+              <w:t xml:space="preserve">range</w:t>
+            </w:r>
+          </w:p>
+        </w:tc>
+        <w:tc>
+          <w:p>
+            <w:pPr>
+              <w:pStyle w:val="Compact"/>
+              <w:jc w:val="center"/>
+            </w:pPr>
+            <w:r>
+              <w:t xml:space="preserve">21.5-21.5</w:t>
+            </w:r>
+          </w:p>
+        </w:tc>
+        <w:tc>
+          <w:p>
+            <w:pPr>
+              <w:pStyle w:val="Compact"/>
+              <w:jc w:val="center"/>
+            </w:pPr>
+            <w:r>
+              <w:t xml:space="preserve">21.4-33.9</w:t>
+            </w:r>
+          </w:p>
+        </w:tc>
+        <w:tc>
+          <w:p>
+            <w:pPr>
+              <w:pStyle w:val="Compact"/>
+              <w:jc w:val="center"/>
+            </w:pPr>
+            <w:r>
+              <w:t xml:space="preserve">26-30.4</w:t>
+            </w:r>
+          </w:p>
+        </w:tc>
+        <w:tc>
+          <w:p>
+            <w:pPr>
+              <w:pStyle w:val="Compact"/>
+              <w:jc w:val="center"/>
+            </w:pPr>
+            <w:r>
+              <w:t xml:space="preserve">18.1-21.4</w:t>
+            </w:r>
+          </w:p>
+        </w:tc>
+        <w:tc>
+          <w:p>
+            <w:pPr>
+              <w:pStyle w:val="Compact"/>
+              <w:jc w:val="center"/>
+            </w:pPr>
+            <w:r>
+              <w:t xml:space="preserve">17.8-21</w:t>
+            </w:r>
+          </w:p>
+        </w:tc>
+        <w:tc>
+          <w:p>
+            <w:pPr>
+              <w:pStyle w:val="Compact"/>
+              <w:jc w:val="center"/>
+            </w:pPr>
+            <w:r>
+              <w:t xml:space="preserve">19.7-19.7</w:t>
+            </w:r>
+          </w:p>
+        </w:tc>
+        <w:tc>
+          <w:p>
+            <w:pPr>
+              <w:pStyle w:val="Compact"/>
+              <w:jc w:val="center"/>
+            </w:pPr>
+            <w:r>
+              <w:t xml:space="preserve">10.4-19.2</w:t>
+            </w:r>
+          </w:p>
+        </w:tc>
+        <w:tc>
+          <w:p>
+            <w:pPr>
+              <w:pStyle w:val="Compact"/>
+              <w:jc w:val="center"/>
+            </w:pPr>
+            <w:r>
+              <w:t xml:space="preserve">15-15.8</w:t>
+            </w:r>
+          </w:p>
+        </w:tc>
+      </w:tr>
+      <w:tr>
+        <w:tc>
+          <w:p>
+            <w:pPr>
+              <w:pStyle w:val="Compact"/>
+              <w:jc w:val="center"/>
+            </w:pPr>
+            <w:r>
+              <w:t xml:space="preserve">missing</w:t>
+            </w:r>
+          </w:p>
+        </w:tc>
+        <w:tc>
+          <w:p>
+            <w:pPr>
+              <w:pStyle w:val="Compact"/>
+              <w:jc w:val="center"/>
+            </w:pPr>
+            <w:r>
+              <w:t xml:space="preserve">0</w:t>
+            </w:r>
+          </w:p>
+        </w:tc>
+        <w:tc>
+          <w:p>
+            <w:pPr>
+              <w:pStyle w:val="Compact"/>
+              <w:jc w:val="center"/>
+            </w:pPr>
+            <w:r>
+              <w:t xml:space="preserve">0</w:t>
+            </w:r>
+          </w:p>
+        </w:tc>
+        <w:tc>
+          <w:p>
+            <w:pPr>
+              <w:pStyle w:val="Compact"/>
+              <w:jc w:val="center"/>
+            </w:pPr>
+            <w:r>
+              <w:t xml:space="preserve">0</w:t>
+            </w:r>
+          </w:p>
+        </w:tc>
+        <w:tc>
+          <w:p>
+            <w:pPr>
+              <w:pStyle w:val="Compact"/>
+              <w:jc w:val="center"/>
+            </w:pPr>
+            <w:r>
+              <w:t xml:space="preserve">0</w:t>
+            </w:r>
+          </w:p>
+        </w:tc>
+        <w:tc>
+          <w:p>
+            <w:pPr>
+              <w:pStyle w:val="Compact"/>
+              <w:jc w:val="center"/>
+            </w:pPr>
+            <w:r>
+              <w:t xml:space="preserve">0</w:t>
+            </w:r>
+          </w:p>
+        </w:tc>
+        <w:tc>
+          <w:p>
+            <w:pPr>
+              <w:pStyle w:val="Compact"/>
+              <w:jc w:val="center"/>
+            </w:pPr>
+            <w:r>
+              <w:t xml:space="preserve">0</w:t>
+            </w:r>
+          </w:p>
+        </w:tc>
+        <w:tc>
+          <w:p>
+            <w:pPr>
+              <w:pStyle w:val="Compact"/>
+              <w:jc w:val="center"/>
+            </w:pPr>
+            <w:r>
+              <w:t xml:space="preserve">0</w:t>
+            </w:r>
+          </w:p>
+        </w:tc>
+        <w:tc>
+          <w:p>
+            <w:pPr>
+              <w:pStyle w:val="Compact"/>
+              <w:jc w:val="center"/>
+            </w:pPr>
+            <w:r>
+              <w:t xml:space="preserve">0</w:t>
+            </w:r>
+          </w:p>
+        </w:tc>
+      </w:tr>
+      <w:tr>
+        <w:tc>
+          <w:p>
+            <w:pPr>
+              <w:pStyle w:val="Compact"/>
+              <w:jc w:val="center"/>
+            </w:pPr>
+            <w:r>
+              <w:rPr>
+                <w:b/>
+              </w:rPr>
+              <w:t xml:space="preserve">vs</w:t>
+            </w:r>
+          </w:p>
+        </w:tc>
+        <w:tc>
+          <w:p>
+            <w:pPr>
+              <w:pStyle w:val="Compact"/>
+            </w:pPr>
+          </w:p>
+        </w:tc>
+        <w:tc>
+          <w:p>
+            <w:pPr>
+              <w:pStyle w:val="Compact"/>
+            </w:pPr>
+          </w:p>
+        </w:tc>
+        <w:tc>
+          <w:p>
+            <w:pPr>
+              <w:pStyle w:val="Compact"/>
+            </w:pPr>
+          </w:p>
+        </w:tc>
+        <w:tc>
+          <w:p>
+            <w:pPr>
+              <w:pStyle w:val="Compact"/>
+            </w:pPr>
+          </w:p>
+        </w:tc>
+        <w:tc>
+          <w:p>
+            <w:pPr>
+              <w:pStyle w:val="Compact"/>
+            </w:pPr>
+          </w:p>
+        </w:tc>
+        <w:tc>
+          <w:p>
+            <w:pPr>
+              <w:pStyle w:val="Compact"/>
+            </w:pPr>
+          </w:p>
+        </w:tc>
+        <w:tc>
+          <w:p>
+            <w:pPr>
+              <w:pStyle w:val="Compact"/>
+            </w:pPr>
+          </w:p>
+        </w:tc>
+        <w:tc>
+          <w:p>
+            <w:pPr>
+              <w:pStyle w:val="Compact"/>
+            </w:pPr>
+          </w:p>
+        </w:tc>
+      </w:tr>
+      <w:tr>
+        <w:tc>
+          <w:p>
+            <w:pPr>
+              <w:pStyle w:val="Compact"/>
+              <w:jc w:val="center"/>
+            </w:pPr>
+            <w:r>
+              <w:t xml:space="preserve">0</w:t>
+            </w:r>
+          </w:p>
+        </w:tc>
+        <w:tc>
+          <w:p>
+            <w:pPr>
+              <w:pStyle w:val="Compact"/>
+              <w:jc w:val="center"/>
+            </w:pPr>
+            <w:r>
+              <w:t xml:space="preserve">0 (0%, 0%)</w:t>
+            </w:r>
+          </w:p>
+        </w:tc>
+        <w:tc>
+          <w:p>
+            <w:pPr>
+              <w:pStyle w:val="Compact"/>
+              <w:jc w:val="center"/>
+            </w:pPr>
+            <w:r>
+              <w:t xml:space="preserve">0 (0%, 0%)</w:t>
+            </w:r>
+          </w:p>
+        </w:tc>
+        <w:tc>
+          <w:p>
+            <w:pPr>
+              <w:pStyle w:val="Compact"/>
+              <w:jc w:val="center"/>
+            </w:pPr>
+            <w:r>
+              <w:t xml:space="preserve">1 (3.12%, 50%)</w:t>
+            </w:r>
+          </w:p>
+        </w:tc>
+        <w:tc>
+          <w:p>
+            <w:pPr>
+              <w:pStyle w:val="Compact"/>
+              <w:jc w:val="center"/>
+            </w:pPr>
+            <w:r>
+              <w:t xml:space="preserve">0 (0%, 0%)</w:t>
+            </w:r>
+          </w:p>
+        </w:tc>
+        <w:tc>
+          <w:p>
+            <w:pPr>
+              <w:pStyle w:val="Compact"/>
+              <w:jc w:val="center"/>
+            </w:pPr>
+            <w:r>
+              <w:t xml:space="preserve">2 (6.25%, 50%)</w:t>
+            </w:r>
+          </w:p>
+        </w:tc>
+        <w:tc>
+          <w:p>
+            <w:pPr>
+              <w:pStyle w:val="Compact"/>
+              <w:jc w:val="center"/>
+            </w:pPr>
+            <w:r>
+              <w:t xml:space="preserve">1 (3.12%, 100%)</w:t>
+            </w:r>
+          </w:p>
+        </w:tc>
+        <w:tc>
+          <w:p>
+            <w:pPr>
+              <w:pStyle w:val="Compact"/>
+              <w:jc w:val="center"/>
+            </w:pPr>
+            <w:r>
+              <w:t xml:space="preserve">12 (37.5%, 100%)</w:t>
+            </w:r>
+          </w:p>
+        </w:tc>
+        <w:tc>
+          <w:p>
+            <w:pPr>
+              <w:pStyle w:val="Compact"/>
+              <w:jc w:val="center"/>
+            </w:pPr>
+            <w:r>
+              <w:t xml:space="preserve">2 (6.25%, 100%)</w:t>
+            </w:r>
+          </w:p>
+        </w:tc>
+      </w:tr>
+      <w:tr>
+        <w:tc>
+          <w:p>
+            <w:pPr>
+              <w:pStyle w:val="Compact"/>
+              <w:jc w:val="center"/>
+            </w:pPr>
+            <w:r>
+              <w:t xml:space="preserve">1</w:t>
+            </w:r>
+          </w:p>
+        </w:tc>
+        <w:tc>
+          <w:p>
+            <w:pPr>
+              <w:pStyle w:val="Compact"/>
+              <w:jc w:val="center"/>
+            </w:pPr>
+            <w:r>
+              <w:t xml:space="preserve">1 (3.12%, 100%)</w:t>
+            </w:r>
+          </w:p>
+        </w:tc>
+        <w:tc>
+          <w:p>
+            <w:pPr>
+              <w:pStyle w:val="Compact"/>
+              <w:jc w:val="center"/>
+            </w:pPr>
+            <w:r>
+              <w:t xml:space="preserve">8 (25%, 100%)</w:t>
+            </w:r>
+          </w:p>
+        </w:tc>
+        <w:tc>
+          <w:p>
+            <w:pPr>
+              <w:pStyle w:val="Compact"/>
+              <w:jc w:val="center"/>
+            </w:pPr>
+            <w:r>
+              <w:t xml:space="preserve">1 (3.12%, 50%)</w:t>
+            </w:r>
+          </w:p>
+        </w:tc>
+        <w:tc>
+          <w:p>
+            <w:pPr>
+              <w:pStyle w:val="Compact"/>
+              <w:jc w:val="center"/>
+            </w:pPr>
+            <w:r>
+              <w:t xml:space="preserve">2 (6.25%, 100%)</w:t>
+            </w:r>
+          </w:p>
+        </w:tc>
+        <w:tc>
+          <w:p>
+            <w:pPr>
+              <w:pStyle w:val="Compact"/>
+              <w:jc w:val="center"/>
+            </w:pPr>
+            <w:r>
+              <w:t xml:space="preserve">2 (6.25%, 50%)</w:t>
+            </w:r>
+          </w:p>
+        </w:tc>
+        <w:tc>
+          <w:p>
+            <w:pPr>
+              <w:pStyle w:val="Compact"/>
+              <w:jc w:val="center"/>
+            </w:pPr>
+            <w:r>
+              <w:t xml:space="preserve">0 (0%, 0%)</w:t>
+            </w:r>
+          </w:p>
+        </w:tc>
+        <w:tc>
+          <w:p>
+            <w:pPr>
+              <w:pStyle w:val="Compact"/>
+              <w:jc w:val="center"/>
+            </w:pPr>
+            <w:r>
+              <w:t xml:space="preserve">0 (0%, 0%)</w:t>
+            </w:r>
+          </w:p>
+        </w:tc>
+        <w:tc>
+          <w:p>
+            <w:pPr>
+              <w:pStyle w:val="Compact"/>
+              <w:jc w:val="center"/>
+            </w:pPr>
+            <w:r>
+              <w:t xml:space="preserve">0 (0%, 0%)</w:t>
+            </w:r>
+          </w:p>
+        </w:tc>
+      </w:tr>
+      <w:tr>
+        <w:tc>
+          <w:p>
+            <w:pPr>
+              <w:pStyle w:val="Compact"/>
+              <w:jc w:val="center"/>
+            </w:pPr>
+            <w:r>
+              <w:rPr>
+                <w:b/>
+              </w:rPr>
+              <w:t xml:space="preserve">qsec</w:t>
+            </w:r>
+          </w:p>
+        </w:tc>
+        <w:tc>
+          <w:p>
+            <w:pPr>
+              <w:pStyle w:val="Compact"/>
+            </w:pPr>
+          </w:p>
+        </w:tc>
+        <w:tc>
+          <w:p>
+            <w:pPr>
+              <w:pStyle w:val="Compact"/>
+            </w:pPr>
+          </w:p>
+        </w:tc>
+        <w:tc>
+          <w:p>
+            <w:pPr>
+              <w:pStyle w:val="Compact"/>
+            </w:pPr>
+          </w:p>
+        </w:tc>
+        <w:tc>
+          <w:p>
+            <w:pPr>
+              <w:pStyle w:val="Compact"/>
+            </w:pPr>
+          </w:p>
+        </w:tc>
+        <w:tc>
+          <w:p>
+            <w:pPr>
+              <w:pStyle w:val="Compact"/>
+            </w:pPr>
+          </w:p>
+        </w:tc>
+        <w:tc>
+          <w:p>
+            <w:pPr>
+              <w:pStyle w:val="Compact"/>
+            </w:pPr>
+          </w:p>
+        </w:tc>
+        <w:tc>
+          <w:p>
+            <w:pPr>
+              <w:pStyle w:val="Compact"/>
+            </w:pPr>
+          </w:p>
+        </w:tc>
+        <w:tc>
+          <w:p>
+            <w:pPr>
+              <w:pStyle w:val="Compact"/>
+            </w:pPr>
+          </w:p>
+        </w:tc>
+      </w:tr>
+      <w:tr>
+        <w:tc>
+          <w:p>
+            <w:pPr>
+              <w:pStyle w:val="Compact"/>
+              <w:jc w:val="center"/>
+            </w:pPr>
+            <w:r>
+              <w:t xml:space="preserve">mean</w:t>
+            </w:r>
+          </w:p>
+        </w:tc>
+        <w:tc>
+          <w:p>
+            <w:pPr>
+              <w:pStyle w:val="Compact"/>
+              <w:jc w:val="center"/>
+            </w:pPr>
+            <w:r>
+              <w:t xml:space="preserve">20.01 ± NA</w:t>
+            </w:r>
+          </w:p>
+        </w:tc>
+        <w:tc>
+          <w:p>
+            <w:pPr>
+              <w:pStyle w:val="Compact"/>
+              <w:jc w:val="center"/>
+            </w:pPr>
+            <w:r>
+              <w:t xml:space="preserve">19.613 ± 1.454</w:t>
+            </w:r>
+          </w:p>
+        </w:tc>
+        <w:tc>
+          <w:p>
+            <w:pPr>
+              <w:pStyle w:val="Compact"/>
+              <w:jc w:val="center"/>
+            </w:pPr>
+            <w:r>
+              <w:t xml:space="preserve">16.8 ± 0.141</w:t>
+            </w:r>
+          </w:p>
+        </w:tc>
+        <w:tc>
+          <w:p>
+            <w:pPr>
+              <w:pStyle w:val="Compact"/>
+              <w:jc w:val="center"/>
+            </w:pPr>
+            <w:r>
+              <w:t xml:space="preserve">19.83 ± 0.552</w:t>
+            </w:r>
+          </w:p>
+        </w:tc>
+        <w:tc>
+          <w:p>
+            <w:pPr>
+              <w:pStyle w:val="Compact"/>
+              <w:jc w:val="center"/>
+            </w:pPr>
+            <w:r>
+              <w:t xml:space="preserve">17.67 ± 1.125</w:t>
+            </w:r>
+          </w:p>
+        </w:tc>
+        <w:tc>
+          <w:p>
+            <w:pPr>
+              <w:pStyle w:val="Compact"/>
+              <w:jc w:val="center"/>
+            </w:pPr>
+            <w:r>
+              <w:t xml:space="preserve">15.5 ± NA</w:t>
+            </w:r>
+          </w:p>
+        </w:tc>
+        <w:tc>
+          <w:p>
+            <w:pPr>
+              <w:pStyle w:val="Compact"/>
+              <w:jc w:val="center"/>
+            </w:pPr>
+            <w:r>
+              <w:t xml:space="preserve">17.143 ± 0.802</w:t>
+            </w:r>
+          </w:p>
+        </w:tc>
+        <w:tc>
+          <w:p>
+            <w:pPr>
+              <w:pStyle w:val="Compact"/>
+              <w:jc w:val="center"/>
+            </w:pPr>
+            <w:r>
+              <w:t xml:space="preserve">14.55 ± 0.071</w:t>
+            </w:r>
+          </w:p>
+        </w:tc>
+      </w:tr>
+      <w:tr>
+        <w:tc>
+          <w:p>
+            <w:pPr>
+              <w:pStyle w:val="Compact"/>
+              <w:jc w:val="center"/>
+            </w:pPr>
+            <w:r>
+              <w:t xml:space="preserve">median</w:t>
+            </w:r>
+          </w:p>
+        </w:tc>
+        <w:tc>
+          <w:p>
+            <w:pPr>
+              <w:pStyle w:val="Compact"/>
+              <w:jc w:val="center"/>
+            </w:pPr>
+            <w:r>
+              <w:t xml:space="preserve">20.010</w:t>
+            </w:r>
+          </w:p>
+        </w:tc>
+        <w:tc>
+          <w:p>
+            <w:pPr>
+              <w:pStyle w:val="Compact"/>
+              <w:jc w:val="center"/>
+            </w:pPr>
+            <w:r>
+              <w:t xml:space="preserve">19.185</w:t>
+            </w:r>
+          </w:p>
+        </w:tc>
+        <w:tc>
+          <w:p>
+            <w:pPr>
+              <w:pStyle w:val="Compact"/>
+              <w:jc w:val="center"/>
+            </w:pPr>
+            <w:r>
+              <w:t xml:space="preserve">16.800</w:t>
+            </w:r>
+          </w:p>
+        </w:tc>
+        <w:tc>
+          <w:p>
+            <w:pPr>
+              <w:pStyle w:val="Compact"/>
+              <w:jc w:val="center"/>
+            </w:pPr>
+            <w:r>
+              <w:t xml:space="preserve">19.830</w:t>
+            </w:r>
+          </w:p>
+        </w:tc>
+        <w:tc>
+          <w:p>
+            <w:pPr>
+              <w:pStyle w:val="Compact"/>
+              <w:jc w:val="center"/>
+            </w:pPr>
+            <w:r>
+              <w:t xml:space="preserve">17.660</w:t>
+            </w:r>
+          </w:p>
+        </w:tc>
+        <w:tc>
+          <w:p>
+            <w:pPr>
+              <w:pStyle w:val="Compact"/>
+              <w:jc w:val="center"/>
+            </w:pPr>
+            <w:r>
+              <w:t xml:space="preserve">15.500</w:t>
+            </w:r>
+          </w:p>
+        </w:tc>
+        <w:tc>
+          <w:p>
+            <w:pPr>
+              <w:pStyle w:val="Compact"/>
+              <w:jc w:val="center"/>
+            </w:pPr>
+            <w:r>
+              <w:t xml:space="preserve">17.350</w:t>
+            </w:r>
+          </w:p>
+        </w:tc>
+        <w:tc>
+          <w:p>
+            <w:pPr>
+              <w:pStyle w:val="Compact"/>
+              <w:jc w:val="center"/>
+            </w:pPr>
+            <w:r>
+              <w:t xml:space="preserve">14.550</w:t>
+            </w:r>
+          </w:p>
+        </w:tc>
+      </w:tr>
+      <w:tr>
+        <w:tc>
+          <w:p>
+            <w:pPr>
+              <w:pStyle w:val="Compact"/>
+              <w:jc w:val="center"/>
+            </w:pPr>
+            <w:r>
+              <w:t xml:space="preserve">IQR</w:t>
+            </w:r>
+          </w:p>
+        </w:tc>
+        <w:tc>
+          <w:p>
+            <w:pPr>
+              <w:pStyle w:val="Compact"/>
+              <w:jc w:val="center"/>
+            </w:pPr>
+            <w:r>
+              <w:t xml:space="preserve">0.000</w:t>
+            </w:r>
+          </w:p>
+        </w:tc>
+        <w:tc>
+          <w:p>
+            <w:pPr>
+              <w:pStyle w:val="Compact"/>
+              <w:jc w:val="center"/>
+            </w:pPr>
+            <w:r>
+              <w:t xml:space="preserve">1.317</w:t>
+            </w:r>
+          </w:p>
+        </w:tc>
+        <w:tc>
+          <w:p>
+            <w:pPr>
+              <w:pStyle w:val="Compact"/>
+              <w:jc w:val="center"/>
+            </w:pPr>
+            <w:r>
+              <w:t xml:space="preserve">0.100</w:t>
+            </w:r>
+          </w:p>
+        </w:tc>
+        <w:tc>
+          <w:p>
+            <w:pPr>
+              <w:pStyle w:val="Compact"/>
+              <w:jc w:val="center"/>
+            </w:pPr>
+            <w:r>
+              <w:t xml:space="preserve">0.390</w:t>
+            </w:r>
+          </w:p>
+        </w:tc>
+        <w:tc>
+          <w:p>
+            <w:pPr>
+              <w:pStyle w:val="Compact"/>
+              <w:jc w:val="center"/>
+            </w:pPr>
+            <w:r>
+              <w:t xml:space="preserve">1.570</w:t>
+            </w:r>
+          </w:p>
+        </w:tc>
+        <w:tc>
+          <w:p>
+            <w:pPr>
+              <w:pStyle w:val="Compact"/>
+              <w:jc w:val="center"/>
+            </w:pPr>
+            <w:r>
+              <w:t xml:space="preserve">0.000</w:t>
+            </w:r>
+          </w:p>
+        </w:tc>
+        <w:tc>
+          <w:p>
+            <w:pPr>
+              <w:pStyle w:val="Compact"/>
+              <w:jc w:val="center"/>
+            </w:pPr>
+            <w:r>
+              <w:t xml:space="preserve">0.672</w:t>
+            </w:r>
+          </w:p>
+        </w:tc>
+        <w:tc>
+          <w:p>
+            <w:pPr>
+              <w:pStyle w:val="Compact"/>
+              <w:jc w:val="center"/>
+            </w:pPr>
+            <w:r>
+              <w:t xml:space="preserve">0.050</w:t>
+            </w:r>
+          </w:p>
+        </w:tc>
+      </w:tr>
+      <w:tr>
+        <w:tc>
+          <w:p>
+            <w:pPr>
+              <w:pStyle w:val="Compact"/>
+              <w:jc w:val="center"/>
+            </w:pPr>
+            <w:r>
+              <w:t xml:space="preserve">range</w:t>
+            </w:r>
+          </w:p>
+        </w:tc>
+        <w:tc>
+          <w:p>
+            <w:pPr>
+              <w:pStyle w:val="Compact"/>
+              <w:jc w:val="center"/>
+            </w:pPr>
+            <w:r>
+              <w:t xml:space="preserve">20.01-20.01</w:t>
+            </w:r>
+          </w:p>
+        </w:tc>
+        <w:tc>
+          <w:p>
+            <w:pPr>
+              <w:pStyle w:val="Compact"/>
+              <w:jc w:val="center"/>
+            </w:pPr>
+            <w:r>
+              <w:t xml:space="preserve">18.52-22.9</w:t>
+            </w:r>
+          </w:p>
+        </w:tc>
+        <w:tc>
+          <w:p>
+            <w:pPr>
+              <w:pStyle w:val="Compact"/>
+              <w:jc w:val="center"/>
+            </w:pPr>
+            <w:r>
+              <w:t xml:space="preserve">16.7-16.9</w:t>
+            </w:r>
+          </w:p>
+        </w:tc>
+        <w:tc>
+          <w:p>
+            <w:pPr>
+              <w:pStyle w:val="Compact"/>
+              <w:jc w:val="center"/>
+            </w:pPr>
+            <w:r>
+              <w:t xml:space="preserve">19.44-20.22</w:t>
+            </w:r>
+          </w:p>
+        </w:tc>
+        <w:tc>
+          <w:p>
+            <w:pPr>
+              <w:pStyle w:val="Compact"/>
+              <w:jc w:val="center"/>
+            </w:pPr>
+            <w:r>
+              <w:t xml:space="preserve">16.46-18.9</w:t>
+            </w:r>
+          </w:p>
+        </w:tc>
+        <w:tc>
+          <w:p>
+            <w:pPr>
+              <w:pStyle w:val="Compact"/>
+              <w:jc w:val="center"/>
+            </w:pPr>
+            <w:r>
+              <w:t xml:space="preserve">15.5-15.5</w:t>
+            </w:r>
+          </w:p>
+        </w:tc>
+        <w:tc>
+          <w:p>
+            <w:pPr>
+              <w:pStyle w:val="Compact"/>
+              <w:jc w:val="center"/>
+            </w:pPr>
+            <w:r>
+              <w:t xml:space="preserve">15.41-18</w:t>
+            </w:r>
+          </w:p>
+        </w:tc>
+        <w:tc>
+          <w:p>
+            <w:pPr>
+              <w:pStyle w:val="Compact"/>
+              <w:jc w:val="center"/>
+            </w:pPr>
+            <w:r>
+              <w:t xml:space="preserve">14.5-14.6</w:t>
+            </w:r>
+          </w:p>
+        </w:tc>
+      </w:tr>
+      <w:tr>
+        <w:tc>
+          <w:p>
+            <w:pPr>
+              <w:pStyle w:val="Compact"/>
+              <w:jc w:val="center"/>
+            </w:pPr>
+            <w:r>
+              <w:t xml:space="preserve">missing</w:t>
+            </w:r>
+          </w:p>
+        </w:tc>
+        <w:tc>
+          <w:p>
+            <w:pPr>
+              <w:pStyle w:val="Compact"/>
+              <w:jc w:val="center"/>
+            </w:pPr>
+            <w:r>
+              <w:t xml:space="preserve">0</w:t>
+            </w:r>
+          </w:p>
+        </w:tc>
+        <w:tc>
+          <w:p>
+            <w:pPr>
+              <w:pStyle w:val="Compact"/>
+              <w:jc w:val="center"/>
+            </w:pPr>
+            <w:r>
+              <w:t xml:space="preserve">0</w:t>
+            </w:r>
+          </w:p>
+        </w:tc>
+        <w:tc>
+          <w:p>
+            <w:pPr>
+              <w:pStyle w:val="Compact"/>
+              <w:jc w:val="center"/>
+            </w:pPr>
+            <w:r>
+              <w:t xml:space="preserve">0</w:t>
+            </w:r>
+          </w:p>
+        </w:tc>
+        <w:tc>
+          <w:p>
+            <w:pPr>
+              <w:pStyle w:val="Compact"/>
+              <w:jc w:val="center"/>
+            </w:pPr>
+            <w:r>
+              <w:t xml:space="preserve">0</w:t>
+            </w:r>
+          </w:p>
+        </w:tc>
+        <w:tc>
+          <w:p>
+            <w:pPr>
+              <w:pStyle w:val="Compact"/>
+              <w:jc w:val="center"/>
+            </w:pPr>
+            <w:r>
+              <w:t xml:space="preserve">0</w:t>
+            </w:r>
+          </w:p>
+        </w:tc>
+        <w:tc>
+          <w:p>
+            <w:pPr>
+              <w:pStyle w:val="Compact"/>
+              <w:jc w:val="center"/>
+            </w:pPr>
+            <w:r>
+              <w:t xml:space="preserve">0</w:t>
+            </w:r>
+          </w:p>
+        </w:tc>
+        <w:tc>
+          <w:p>
+            <w:pPr>
+              <w:pStyle w:val="Compact"/>
+              <w:jc w:val="center"/>
+            </w:pPr>
+            <w:r>
+              <w:t xml:space="preserve">0</w:t>
+            </w:r>
+          </w:p>
+        </w:tc>
+        <w:tc>
+          <w:p>
+            <w:pPr>
+              <w:pStyle w:val="Compact"/>
+              <w:jc w:val="center"/>
+            </w:pPr>
+            <w:r>
+              <w:t xml:space="preserve">0</w:t>
+            </w:r>
+          </w:p>
+        </w:tc>
+      </w:tr>
+      <w:tr>
+        <w:tc>
+          <w:p>
+            <w:pPr>
+              <w:pStyle w:val="Compact"/>
+              <w:jc w:val="center"/>
+            </w:pPr>
+            <w:r>
+              <w:rPr>
+                <w:b/>
+              </w:rPr>
+              <w:t xml:space="preserve">am</w:t>
+            </w:r>
+          </w:p>
+        </w:tc>
+        <w:tc>
+          <w:p>
+            <w:pPr>
+              <w:pStyle w:val="Compact"/>
+            </w:pPr>
+          </w:p>
+        </w:tc>
+        <w:tc>
+          <w:p>
+            <w:pPr>
+              <w:pStyle w:val="Compact"/>
+            </w:pPr>
+          </w:p>
+        </w:tc>
+        <w:tc>
+          <w:p>
+            <w:pPr>
+              <w:pStyle w:val="Compact"/>
+            </w:pPr>
+          </w:p>
+        </w:tc>
+        <w:tc>
+          <w:p>
+            <w:pPr>
+              <w:pStyle w:val="Compact"/>
+            </w:pPr>
+          </w:p>
+        </w:tc>
+        <w:tc>
+          <w:p>
+            <w:pPr>
+              <w:pStyle w:val="Compact"/>
+            </w:pPr>
+          </w:p>
+        </w:tc>
+        <w:tc>
+          <w:p>
+            <w:pPr>
+              <w:pStyle w:val="Compact"/>
+            </w:pPr>
+          </w:p>
+        </w:tc>
+        <w:tc>
+          <w:p>
+            <w:pPr>
+              <w:pStyle w:val="Compact"/>
+            </w:pPr>
+          </w:p>
+        </w:tc>
+        <w:tc>
+          <w:p>
+            <w:pPr>
+              <w:pStyle w:val="Compact"/>
+            </w:pPr>
+          </w:p>
+        </w:tc>
+      </w:tr>
+      <w:tr>
+        <w:tc>
+          <w:p>
+            <w:pPr>
+              <w:pStyle w:val="Compact"/>
+              <w:jc w:val="center"/>
+            </w:pPr>
+            <w:r>
+              <w:t xml:space="preserve">0</w:t>
+            </w:r>
+          </w:p>
+        </w:tc>
+        <w:tc>
+          <w:p>
+            <w:pPr>
+              <w:pStyle w:val="Compact"/>
+              <w:jc w:val="center"/>
+            </w:pPr>
+            <w:r>
+              <w:t xml:space="preserve">1 (3.12%, 100%)</w:t>
+            </w:r>
+          </w:p>
+        </w:tc>
+        <w:tc>
+          <w:p>
+            <w:pPr>
+              <w:pStyle w:val="Compact"/>
+              <w:jc w:val="center"/>
+            </w:pPr>
+            <w:r>
+              <w:t xml:space="preserve">2 (6.25%, 25%)</w:t>
+            </w:r>
+          </w:p>
+        </w:tc>
+        <w:tc>
+          <w:p>
+            <w:pPr>
+              <w:pStyle w:val="Compact"/>
+              <w:jc w:val="center"/>
+            </w:pPr>
+            <w:r>
+              <w:t xml:space="preserve">0 (0%, 0%)</w:t>
+            </w:r>
+          </w:p>
+        </w:tc>
+        <w:tc>
+          <w:p>
+            <w:pPr>
+              <w:pStyle w:val="Compact"/>
+              <w:jc w:val="center"/>
+            </w:pPr>
+            <w:r>
+              <w:t xml:space="preserve">2 (6.25%, 100%)</w:t>
+            </w:r>
+          </w:p>
+        </w:tc>
+        <w:tc>
+          <w:p>
+            <w:pPr>
+              <w:pStyle w:val="Compact"/>
+              <w:jc w:val="center"/>
+            </w:pPr>
+            <w:r>
+              <w:t xml:space="preserve">2 (6.25%, 50%)</w:t>
+            </w:r>
+          </w:p>
+        </w:tc>
+        <w:tc>
+          <w:p>
+            <w:pPr>
+              <w:pStyle w:val="Compact"/>
+              <w:jc w:val="center"/>
+            </w:pPr>
+            <w:r>
+              <w:t xml:space="preserve">0 (0%, 0%)</w:t>
+            </w:r>
+          </w:p>
+        </w:tc>
+        <w:tc>
+          <w:p>
+            <w:pPr>
+              <w:pStyle w:val="Compact"/>
+              <w:jc w:val="center"/>
+            </w:pPr>
+            <w:r>
+              <w:t xml:space="preserve">12 (37.5%, 100%)</w:t>
+            </w:r>
+          </w:p>
+        </w:tc>
+        <w:tc>
+          <w:p>
+            <w:pPr>
+              <w:pStyle w:val="Compact"/>
+              <w:jc w:val="center"/>
+            </w:pPr>
+            <w:r>
+              <w:t xml:space="preserve">0 (0%, 0%)</w:t>
+            </w:r>
+          </w:p>
+        </w:tc>
+      </w:tr>
+      <w:tr>
+        <w:tc>
+          <w:p>
+            <w:pPr>
+              <w:pStyle w:val="Compact"/>
+              <w:jc w:val="center"/>
+            </w:pPr>
+            <w:r>
+              <w:t xml:space="preserve">1</w:t>
+            </w:r>
+          </w:p>
+        </w:tc>
+        <w:tc>
+          <w:p>
+            <w:pPr>
+              <w:pStyle w:val="Compact"/>
+              <w:jc w:val="center"/>
+            </w:pPr>
+            <w:r>
+              <w:t xml:space="preserve">0 (0%, 0%)</w:t>
+            </w:r>
+          </w:p>
+        </w:tc>
+        <w:tc>
+          <w:p>
+            <w:pPr>
+              <w:pStyle w:val="Compact"/>
+              <w:jc w:val="center"/>
+            </w:pPr>
+            <w:r>
+              <w:t xml:space="preserve">6 (18.75%, 75%)</w:t>
+            </w:r>
+          </w:p>
+        </w:tc>
+        <w:tc>
+          <w:p>
+            <w:pPr>
+              <w:pStyle w:val="Compact"/>
+              <w:jc w:val="center"/>
+            </w:pPr>
+            <w:r>
+              <w:t xml:space="preserve">2 (6.25%, 100%)</w:t>
+            </w:r>
+          </w:p>
+        </w:tc>
+        <w:tc>
+          <w:p>
+            <w:pPr>
+              <w:pStyle w:val="Compact"/>
+              <w:jc w:val="center"/>
+            </w:pPr>
+            <w:r>
+              <w:t xml:space="preserve">0 (0%, 0%)</w:t>
+            </w:r>
+          </w:p>
+        </w:tc>
+        <w:tc>
+          <w:p>
+            <w:pPr>
+              <w:pStyle w:val="Compact"/>
+              <w:jc w:val="center"/>
+            </w:pPr>
+            <w:r>
+              <w:t xml:space="preserve">2 (6.25%, 50%)</w:t>
+            </w:r>
+          </w:p>
+        </w:tc>
+        <w:tc>
+          <w:p>
+            <w:pPr>
+              <w:pStyle w:val="Compact"/>
+              <w:jc w:val="center"/>
+            </w:pPr>
+            <w:r>
+              <w:t xml:space="preserve">1 (3.12%, 100%)</w:t>
+            </w:r>
+          </w:p>
+        </w:tc>
+        <w:tc>
+          <w:p>
+            <w:pPr>
+              <w:pStyle w:val="Compact"/>
+              <w:jc w:val="center"/>
+            </w:pPr>
+            <w:r>
+              <w:t xml:space="preserve">0 (0%, 0%)</w:t>
+            </w:r>
+          </w:p>
+        </w:tc>
+        <w:tc>
+          <w:p>
+            <w:pPr>
+              <w:pStyle w:val="Compact"/>
+              <w:jc w:val="center"/>
+            </w:pPr>
+            <w:r>
+              <w:t xml:space="preserve">2 (6.25%, 100%)</w:t>
+            </w:r>
+          </w:p>
+        </w:tc>
+      </w:tr>
+    </w:tbl>
+    <w:p>
+      <w:r>
+        <w:t xml:space="preserve">White Space</w:t>
+      </w:r>
+    </w:p>
+    <w:tbl>
+      <w:tblPr>
+        <w:tblStyle w:val="TableNormal"/>
+        <w:tblW w:type="pct" w:w="5000.0"/>
+      </w:tblPr>
+      <w:tblGrid>
+        <w:gridCol w:w="528"/>
+        <w:gridCol w:w="816"/>
+        <w:gridCol w:w="960"/>
+        <w:gridCol w:w="960"/>
+        <w:gridCol w:w="960"/>
+        <w:gridCol w:w="960"/>
+        <w:gridCol w:w="816"/>
+        <w:gridCol w:w="960"/>
+        <w:gridCol w:w="960"/>
+      </w:tblGrid>
+      <w:tr>
+        <w:tc>
+          <w:tcPr>
+            <w:tcBorders>
+              <w:bottom w:val="single"/>
+            </w:tcBorders>
+            <w:vAlign w:val="bottom"/>
+          </w:tcPr>
+          <w:p>
+            <w:pPr>
+              <w:pStyle w:val="Compact"/>
+              <w:jc w:val="center"/>
+            </w:pPr>
+            <w:r>
+              <w:t xml:space="preserve"> </w:t>
+            </w:r>
+          </w:p>
+        </w:tc>
+        <w:tc>
+          <w:tcPr>
+            <w:tcBorders>
+              <w:bottom w:val="single"/>
+            </w:tcBorders>
+            <w:vAlign w:val="bottom"/>
+          </w:tcPr>
+          <w:p>
+            <w:pPr>
+              <w:pStyle w:val="Compact"/>
+              <w:jc w:val="center"/>
+            </w:pPr>
+            <w:r>
+              <w:t xml:space="preserve">cyl=4, gear=3</w:t>
+            </w:r>
+          </w:p>
+        </w:tc>
+        <w:tc>
+          <w:tcPr>
+            <w:tcBorders>
+              <w:bottom w:val="single"/>
+            </w:tcBorders>
+            <w:vAlign w:val="bottom"/>
+          </w:tcPr>
+          <w:p>
+            <w:pPr>
+              <w:pStyle w:val="Compact"/>
+              <w:jc w:val="center"/>
+            </w:pPr>
+            <w:r>
+              <w:t xml:space="preserve">cyl=4, gear=4</w:t>
+            </w:r>
+          </w:p>
+        </w:tc>
+        <w:tc>
+          <w:tcPr>
+            <w:tcBorders>
+              <w:bottom w:val="single"/>
+            </w:tcBorders>
+            <w:vAlign w:val="bottom"/>
+          </w:tcPr>
+          <w:p>
+            <w:pPr>
+              <w:pStyle w:val="Compact"/>
+              <w:jc w:val="center"/>
+            </w:pPr>
+            <w:r>
+              <w:t xml:space="preserve">cyl=4, gear=5</w:t>
+            </w:r>
+          </w:p>
+        </w:tc>
+        <w:tc>
+          <w:tcPr>
+            <w:tcBorders>
+              <w:bottom w:val="single"/>
+            </w:tcBorders>
+            <w:vAlign w:val="bottom"/>
+          </w:tcPr>
+          <w:p>
+            <w:pPr>
+              <w:pStyle w:val="Compact"/>
+              <w:jc w:val="center"/>
+            </w:pPr>
+            <w:r>
+              <w:t xml:space="preserve">cyl=6, gear=3</w:t>
+            </w:r>
+          </w:p>
+        </w:tc>
+        <w:tc>
+          <w:tcPr>
+            <w:tcBorders>
+              <w:bottom w:val="single"/>
+            </w:tcBorders>
+            <w:vAlign w:val="bottom"/>
+          </w:tcPr>
+          <w:p>
+            <w:pPr>
+              <w:pStyle w:val="Compact"/>
+              <w:jc w:val="center"/>
+            </w:pPr>
+            <w:r>
+              <w:t xml:space="preserve">cyl=6, gear=4</w:t>
+            </w:r>
+          </w:p>
+        </w:tc>
+        <w:tc>
+          <w:tcPr>
+            <w:tcBorders>
+              <w:bottom w:val="single"/>
+            </w:tcBorders>
+            <w:vAlign w:val="bottom"/>
+          </w:tcPr>
+          <w:p>
+            <w:pPr>
+              <w:pStyle w:val="Compact"/>
+              <w:jc w:val="center"/>
+            </w:pPr>
+            <w:r>
+              <w:t xml:space="preserve">cyl=6, gear=5</w:t>
+            </w:r>
+          </w:p>
+        </w:tc>
+        <w:tc>
+          <w:tcPr>
+            <w:tcBorders>
+              <w:bottom w:val="single"/>
+            </w:tcBorders>
+            <w:vAlign w:val="bottom"/>
+          </w:tcPr>
+          <w:p>
+            <w:pPr>
+              <w:pStyle w:val="Compact"/>
+              <w:jc w:val="center"/>
+            </w:pPr>
+            <w:r>
+              <w:t xml:space="preserve">cyl=8, gear=3</w:t>
+            </w:r>
+          </w:p>
+        </w:tc>
+        <w:tc>
+          <w:tcPr>
+            <w:tcBorders>
+              <w:bottom w:val="single"/>
+            </w:tcBorders>
+            <w:vAlign w:val="bottom"/>
+          </w:tcPr>
+          <w:p>
+            <w:pPr>
+              <w:pStyle w:val="Compact"/>
+              <w:jc w:val="center"/>
+            </w:pPr>
+            <w:r>
+              <w:t xml:space="preserve">cyl=8, gear=5</w:t>
+            </w:r>
+          </w:p>
+        </w:tc>
+      </w:tr>
+      <w:tr>
+        <w:tc>
+          <w:p>
+            <w:pPr>
+              <w:pStyle w:val="Compact"/>
+              <w:jc w:val="center"/>
+            </w:pPr>
+            <w:r>
+              <w:rPr>
+                <w:b/>
+              </w:rPr>
+              <w:t xml:space="preserve">vs</w:t>
+            </w:r>
+          </w:p>
+        </w:tc>
+        <w:tc>
+          <w:p>
+            <w:pPr>
+              <w:pStyle w:val="Compact"/>
+            </w:pPr>
+          </w:p>
+        </w:tc>
+        <w:tc>
+          <w:p>
+            <w:pPr>
+              <w:pStyle w:val="Compact"/>
+            </w:pPr>
+          </w:p>
+        </w:tc>
+        <w:tc>
+          <w:p>
+            <w:pPr>
+              <w:pStyle w:val="Compact"/>
+            </w:pPr>
+          </w:p>
+        </w:tc>
+        <w:tc>
+          <w:p>
+            <w:pPr>
+              <w:pStyle w:val="Compact"/>
+            </w:pPr>
+          </w:p>
+        </w:tc>
+        <w:tc>
+          <w:p>
+            <w:pPr>
+              <w:pStyle w:val="Compact"/>
+            </w:pPr>
+          </w:p>
+        </w:tc>
+        <w:tc>
+          <w:p>
+            <w:pPr>
+              <w:pStyle w:val="Compact"/>
+            </w:pPr>
+          </w:p>
+        </w:tc>
+        <w:tc>
+          <w:p>
+            <w:pPr>
+              <w:pStyle w:val="Compact"/>
+            </w:pPr>
+          </w:p>
+        </w:tc>
+        <w:tc>
+          <w:p>
+            <w:pPr>
+              <w:pStyle w:val="Compact"/>
+            </w:pPr>
+          </w:p>
+        </w:tc>
+      </w:tr>
+      <w:tr>
+        <w:tc>
+          <w:p>
+            <w:pPr>
+              <w:pStyle w:val="Compact"/>
+              <w:jc w:val="center"/>
+            </w:pPr>
+            <w:r>
+              <w:t xml:space="preserve">0</w:t>
+            </w:r>
+          </w:p>
+        </w:tc>
+        <w:tc>
+          <w:p>
+            <w:pPr>
+              <w:pStyle w:val="Compact"/>
+              <w:jc w:val="center"/>
+            </w:pPr>
+            <w:r>
+              <w:t xml:space="preserve">0 (0%, 0%)</w:t>
+            </w:r>
+          </w:p>
+        </w:tc>
+        <w:tc>
+          <w:p>
+            <w:pPr>
+              <w:pStyle w:val="Compact"/>
+              <w:jc w:val="center"/>
+            </w:pPr>
+            <w:r>
+              <w:t xml:space="preserve">0 (0%, 0%)</w:t>
+            </w:r>
+          </w:p>
+        </w:tc>
+        <w:tc>
+          <w:p>
+            <w:pPr>
+              <w:pStyle w:val="Compact"/>
+              <w:jc w:val="center"/>
+            </w:pPr>
+            <w:r>
+              <w:t xml:space="preserve">1 (3.12%, 50%)</w:t>
+            </w:r>
+          </w:p>
+        </w:tc>
+        <w:tc>
+          <w:p>
+            <w:pPr>
+              <w:pStyle w:val="Compact"/>
+              <w:jc w:val="center"/>
+            </w:pPr>
+            <w:r>
+              <w:t xml:space="preserve">0 (0%, 0%)</w:t>
+            </w:r>
+          </w:p>
+        </w:tc>
+        <w:tc>
+          <w:p>
+            <w:pPr>
+              <w:pStyle w:val="Compact"/>
+              <w:jc w:val="center"/>
+            </w:pPr>
+            <w:r>
+              <w:t xml:space="preserve">2 (6.25%, 50%)</w:t>
+            </w:r>
+          </w:p>
+        </w:tc>
+        <w:tc>
+          <w:p>
+            <w:pPr>
+              <w:pStyle w:val="Compact"/>
+              <w:jc w:val="center"/>
+            </w:pPr>
+            <w:r>
+              <w:t xml:space="preserve">1 (3.12%, 100%)</w:t>
+            </w:r>
+          </w:p>
+        </w:tc>
+        <w:tc>
+          <w:p>
+            <w:pPr>
+              <w:pStyle w:val="Compact"/>
+              <w:jc w:val="center"/>
+            </w:pPr>
+            <w:r>
+              <w:t xml:space="preserve">12 (37.5%, 100%)</w:t>
+            </w:r>
+          </w:p>
+        </w:tc>
+        <w:tc>
+          <w:p>
+            <w:pPr>
+              <w:pStyle w:val="Compact"/>
+              <w:jc w:val="center"/>
+            </w:pPr>
+            <w:r>
+              <w:t xml:space="preserve">2 (6.25%, 100%)</w:t>
+            </w:r>
+          </w:p>
+        </w:tc>
+      </w:tr>
+      <w:tr>
+        <w:tc>
+          <w:p>
+            <w:pPr>
+              <w:pStyle w:val="Compact"/>
+              <w:jc w:val="center"/>
+            </w:pPr>
+            <w:r>
+              <w:t xml:space="preserve">1</w:t>
+            </w:r>
+          </w:p>
+        </w:tc>
+        <w:tc>
+          <w:p>
+            <w:pPr>
+              <w:pStyle w:val="Compact"/>
+              <w:jc w:val="center"/>
+            </w:pPr>
+            <w:r>
+              <w:t xml:space="preserve">1 (3.12%, 100%)</w:t>
+            </w:r>
+          </w:p>
+        </w:tc>
+        <w:tc>
+          <w:p>
+            <w:pPr>
+              <w:pStyle w:val="Compact"/>
+              <w:jc w:val="center"/>
+            </w:pPr>
+            <w:r>
+              <w:t xml:space="preserve">8 (25%, 100%)</w:t>
+            </w:r>
+          </w:p>
+        </w:tc>
+        <w:tc>
+          <w:p>
+            <w:pPr>
+              <w:pStyle w:val="Compact"/>
+              <w:jc w:val="center"/>
+            </w:pPr>
+            <w:r>
+              <w:t xml:space="preserve">1 (3.12%, 50%)</w:t>
+            </w:r>
+          </w:p>
+        </w:tc>
+        <w:tc>
+          <w:p>
+            <w:pPr>
+              <w:pStyle w:val="Compact"/>
+              <w:jc w:val="center"/>
+            </w:pPr>
+            <w:r>
+              <w:t xml:space="preserve">2 (6.25%, 100%)</w:t>
+            </w:r>
+          </w:p>
+        </w:tc>
+        <w:tc>
+          <w:p>
+            <w:pPr>
+              <w:pStyle w:val="Compact"/>
+              <w:jc w:val="center"/>
+            </w:pPr>
+            <w:r>
+              <w:t xml:space="preserve">2 (6.25%, 50%)</w:t>
+            </w:r>
+          </w:p>
+        </w:tc>
+        <w:tc>
+          <w:p>
+            <w:pPr>
+              <w:pStyle w:val="Compact"/>
+              <w:jc w:val="center"/>
+            </w:pPr>
+            <w:r>
+              <w:t xml:space="preserve">0 (0%, 0%)</w:t>
+            </w:r>
+          </w:p>
+        </w:tc>
+        <w:tc>
+          <w:p>
+            <w:pPr>
+              <w:pStyle w:val="Compact"/>
+              <w:jc w:val="center"/>
+            </w:pPr>
+            <w:r>
+              <w:t xml:space="preserve">0 (0%, 0%)</w:t>
+            </w:r>
+          </w:p>
+        </w:tc>
+        <w:tc>
+          <w:p>
+            <w:pPr>
+              <w:pStyle w:val="Compact"/>
+              <w:jc w:val="center"/>
+            </w:pPr>
+            <w:r>
+              <w:t xml:space="preserve">0 (0%, 0%)</w:t>
+            </w:r>
+          </w:p>
+        </w:tc>
+      </w:tr>
+      <w:tr>
+        <w:tc>
+          <w:p>
+            <w:pPr>
+              <w:pStyle w:val="Compact"/>
+              <w:jc w:val="center"/>
+            </w:pPr>
+            <w:r>
+              <w:rPr>
+                <w:b/>
+              </w:rPr>
+              <w:t xml:space="preserve">qsec</w:t>
+            </w:r>
+          </w:p>
+        </w:tc>
+        <w:tc>
+          <w:p>
+            <w:pPr>
+              <w:pStyle w:val="Compact"/>
+            </w:pPr>
+          </w:p>
+        </w:tc>
+        <w:tc>
+          <w:p>
+            <w:pPr>
+              <w:pStyle w:val="Compact"/>
+            </w:pPr>
+          </w:p>
+        </w:tc>
+        <w:tc>
+          <w:p>
+            <w:pPr>
+              <w:pStyle w:val="Compact"/>
+            </w:pPr>
+          </w:p>
+        </w:tc>
+        <w:tc>
+          <w:p>
+            <w:pPr>
+              <w:pStyle w:val="Compact"/>
+            </w:pPr>
+          </w:p>
+        </w:tc>
+        <w:tc>
+          <w:p>
+            <w:pPr>
+              <w:pStyle w:val="Compact"/>
+            </w:pPr>
+          </w:p>
+        </w:tc>
+        <w:tc>
+          <w:p>
+            <w:pPr>
+              <w:pStyle w:val="Compact"/>
+            </w:pPr>
+          </w:p>
+        </w:tc>
+        <w:tc>
+          <w:p>
+            <w:pPr>
+              <w:pStyle w:val="Compact"/>
+            </w:pPr>
+          </w:p>
+        </w:tc>
+        <w:tc>
+          <w:p>
+            <w:pPr>
+              <w:pStyle w:val="Compact"/>
+            </w:pPr>
+          </w:p>
+        </w:tc>
+      </w:tr>
+      <w:tr>
+        <w:tc>
+          <w:p>
+            <w:pPr>
+              <w:pStyle w:val="Compact"/>
+              <w:jc w:val="center"/>
+            </w:pPr>
+            <w:r>
+              <w:t xml:space="preserve">mean</w:t>
+            </w:r>
+          </w:p>
+        </w:tc>
+        <w:tc>
+          <w:p>
+            <w:pPr>
+              <w:pStyle w:val="Compact"/>
+              <w:jc w:val="center"/>
+            </w:pPr>
+            <w:r>
+              <w:t xml:space="preserve">20.010 ± NA</w:t>
+            </w:r>
+          </w:p>
+        </w:tc>
+        <w:tc>
+          <w:p>
+            <w:pPr>
+              <w:pStyle w:val="Compact"/>
+              <w:jc w:val="center"/>
+            </w:pPr>
+            <w:r>
+              <w:t xml:space="preserve">19.613 ± 1.454</w:t>
+            </w:r>
+          </w:p>
+        </w:tc>
+        <w:tc>
+          <w:p>
+            <w:pPr>
+              <w:pStyle w:val="Compact"/>
+              <w:jc w:val="center"/>
+            </w:pPr>
+            <w:r>
+              <w:t xml:space="preserve">16.800 ± 0.141</w:t>
+            </w:r>
+          </w:p>
+        </w:tc>
+        <w:tc>
+          <w:p>
+            <w:pPr>
+              <w:pStyle w:val="Compact"/>
+              <w:jc w:val="center"/>
+            </w:pPr>
+            <w:r>
+              <w:t xml:space="preserve">19.830 ± 0.552</w:t>
+            </w:r>
+          </w:p>
+        </w:tc>
+        <w:tc>
+          <w:p>
+            <w:pPr>
+              <w:pStyle w:val="Compact"/>
+              <w:jc w:val="center"/>
+            </w:pPr>
+            <w:r>
+              <w:t xml:space="preserve">17.670 ± 1.125</w:t>
+            </w:r>
+          </w:p>
+        </w:tc>
+        <w:tc>
+          <w:p>
+            <w:pPr>
+              <w:pStyle w:val="Compact"/>
+              <w:jc w:val="center"/>
+            </w:pPr>
+            <w:r>
+              <w:t xml:space="preserve">15.500 ± NA</w:t>
+            </w:r>
+          </w:p>
+        </w:tc>
+        <w:tc>
+          <w:p>
+            <w:pPr>
+              <w:pStyle w:val="Compact"/>
+              <w:jc w:val="center"/>
+            </w:pPr>
+            <w:r>
+              <w:t xml:space="preserve">17.143 ± 0.802</w:t>
+            </w:r>
+          </w:p>
+        </w:tc>
+        <w:tc>
+          <w:p>
+            <w:pPr>
+              <w:pStyle w:val="Compact"/>
+              <w:jc w:val="center"/>
+            </w:pPr>
+            <w:r>
+              <w:t xml:space="preserve">14.550 ± 0.071</w:t>
+            </w:r>
+          </w:p>
+        </w:tc>
+      </w:tr>
+      <w:tr>
+        <w:tc>
+          <w:p>
+            <w:pPr>
+              <w:pStyle w:val="Compact"/>
+              <w:jc w:val="center"/>
+            </w:pPr>
+            <w:r>
+              <w:t xml:space="preserve">median</w:t>
+            </w:r>
+          </w:p>
+        </w:tc>
+        <w:tc>
+          <w:p>
+            <w:pPr>
+              <w:pStyle w:val="Compact"/>
+              <w:jc w:val="center"/>
+            </w:pPr>
+            <w:r>
+              <w:t xml:space="preserve">20.010</w:t>
+            </w:r>
+          </w:p>
+        </w:tc>
+        <w:tc>
+          <w:p>
+            <w:pPr>
+              <w:pStyle w:val="Compact"/>
+              <w:jc w:val="center"/>
+            </w:pPr>
+            <w:r>
+              <w:t xml:space="preserve">19.185</w:t>
+            </w:r>
+          </w:p>
+        </w:tc>
+        <w:tc>
+          <w:p>
+            <w:pPr>
+              <w:pStyle w:val="Compact"/>
+              <w:jc w:val="center"/>
+            </w:pPr>
+            <w:r>
+              <w:t xml:space="preserve">16.800</w:t>
+            </w:r>
+          </w:p>
+        </w:tc>
+        <w:tc>
+          <w:p>
+            <w:pPr>
+              <w:pStyle w:val="Compact"/>
+              <w:jc w:val="center"/>
+            </w:pPr>
+            <w:r>
+              <w:t xml:space="preserve">19.830</w:t>
+            </w:r>
+          </w:p>
+        </w:tc>
+        <w:tc>
+          <w:p>
+            <w:pPr>
+              <w:pStyle w:val="Compact"/>
+              <w:jc w:val="center"/>
+            </w:pPr>
+            <w:r>
+              <w:t xml:space="preserve">17.660</w:t>
+            </w:r>
+          </w:p>
+        </w:tc>
+        <w:tc>
+          <w:p>
+            <w:pPr>
+              <w:pStyle w:val="Compact"/>
+              <w:jc w:val="center"/>
+            </w:pPr>
+            <w:r>
+              <w:t xml:space="preserve">15.500</w:t>
+            </w:r>
+          </w:p>
+        </w:tc>
+        <w:tc>
+          <w:p>
+            <w:pPr>
+              <w:pStyle w:val="Compact"/>
+              <w:jc w:val="center"/>
+            </w:pPr>
+            <w:r>
+              <w:t xml:space="preserve">17.350</w:t>
+            </w:r>
+          </w:p>
+        </w:tc>
+        <w:tc>
+          <w:p>
+            <w:pPr>
+              <w:pStyle w:val="Compact"/>
+              <w:jc w:val="center"/>
+            </w:pPr>
+            <w:r>
+              <w:t xml:space="preserve">14.550</w:t>
+            </w:r>
+          </w:p>
+        </w:tc>
+      </w:tr>
+      <w:tr>
+        <w:tc>
+          <w:p>
+            <w:pPr>
+              <w:pStyle w:val="Compact"/>
+              <w:jc w:val="center"/>
+            </w:pPr>
+            <w:r>
+              <w:t xml:space="preserve">IQR</w:t>
+            </w:r>
+          </w:p>
+        </w:tc>
+        <w:tc>
+          <w:p>
+            <w:pPr>
+              <w:pStyle w:val="Compact"/>
+              <w:jc w:val="center"/>
+            </w:pPr>
+            <w:r>
+              <w:t xml:space="preserve">0.000</w:t>
+            </w:r>
+          </w:p>
+        </w:tc>
+        <w:tc>
+          <w:p>
+            <w:pPr>
+              <w:pStyle w:val="Compact"/>
+              <w:jc w:val="center"/>
+            </w:pPr>
+            <w:r>
+              <w:t xml:space="preserve">1.317</w:t>
+            </w:r>
+          </w:p>
+        </w:tc>
+        <w:tc>
+          <w:p>
+            <w:pPr>
+              <w:pStyle w:val="Compact"/>
+              <w:jc w:val="center"/>
+            </w:pPr>
+            <w:r>
+              <w:t xml:space="preserve">0.100</w:t>
+            </w:r>
+          </w:p>
+        </w:tc>
+        <w:tc>
+          <w:p>
+            <w:pPr>
+              <w:pStyle w:val="Compact"/>
+              <w:jc w:val="center"/>
+            </w:pPr>
+            <w:r>
+              <w:t xml:space="preserve">0.390</w:t>
+            </w:r>
+          </w:p>
+        </w:tc>
+        <w:tc>
+          <w:p>
+            <w:pPr>
+              <w:pStyle w:val="Compact"/>
+              <w:jc w:val="center"/>
+            </w:pPr>
+            <w:r>
+              <w:t xml:space="preserve">1.570</w:t>
+            </w:r>
+          </w:p>
+        </w:tc>
+        <w:tc>
+          <w:p>
+            <w:pPr>
+              <w:pStyle w:val="Compact"/>
+              <w:jc w:val="center"/>
+            </w:pPr>
+            <w:r>
+              <w:t xml:space="preserve">0.000</w:t>
+            </w:r>
+          </w:p>
+        </w:tc>
+        <w:tc>
+          <w:p>
+            <w:pPr>
+              <w:pStyle w:val="Compact"/>
+              <w:jc w:val="center"/>
+            </w:pPr>
+            <w:r>
+              <w:t xml:space="preserve">0.672</w:t>
+            </w:r>
+          </w:p>
+        </w:tc>
+        <w:tc>
+          <w:p>
+            <w:pPr>
+              <w:pStyle w:val="Compact"/>
+              <w:jc w:val="center"/>
+            </w:pPr>
+            <w:r>
+              <w:t xml:space="preserve">0.050</w:t>
+            </w:r>
+          </w:p>
+        </w:tc>
+      </w:tr>
+      <w:tr>
+        <w:tc>
+          <w:p>
+            <w:pPr>
+              <w:pStyle w:val="Compact"/>
+              <w:jc w:val="center"/>
+            </w:pPr>
+            <w:r>
+              <w:t xml:space="preserve">range</w:t>
+            </w:r>
+          </w:p>
+        </w:tc>
+        <w:tc>
+          <w:p>
+            <w:pPr>
+              <w:pStyle w:val="Compact"/>
+              <w:jc w:val="center"/>
+            </w:pPr>
+            <w:r>
+              <w:t xml:space="preserve">20.01-20.01</w:t>
+            </w:r>
+          </w:p>
+        </w:tc>
+        <w:tc>
+          <w:p>
+            <w:pPr>
+              <w:pStyle w:val="Compact"/>
+              <w:jc w:val="center"/>
+            </w:pPr>
+            <w:r>
+              <w:t xml:space="preserve">18.52-22.90</w:t>
+            </w:r>
+          </w:p>
+        </w:tc>
+        <w:tc>
+          <w:p>
+            <w:pPr>
+              <w:pStyle w:val="Compact"/>
+              <w:jc w:val="center"/>
+            </w:pPr>
+            <w:r>
+              <w:t xml:space="preserve">16.70-16.90</w:t>
+            </w:r>
+          </w:p>
+        </w:tc>
+        <w:tc>
+          <w:p>
+            <w:pPr>
+              <w:pStyle w:val="Compact"/>
+              <w:jc w:val="center"/>
+            </w:pPr>
+            <w:r>
+              <w:t xml:space="preserve">19.44-20.22</w:t>
+            </w:r>
+          </w:p>
+        </w:tc>
+        <w:tc>
+          <w:p>
+            <w:pPr>
+              <w:pStyle w:val="Compact"/>
+              <w:jc w:val="center"/>
+            </w:pPr>
+            <w:r>
+              <w:t xml:space="preserve">16.46-18.90</w:t>
+            </w:r>
+          </w:p>
+        </w:tc>
+        <w:tc>
+          <w:p>
+            <w:pPr>
+              <w:pStyle w:val="Compact"/>
+              <w:jc w:val="center"/>
+            </w:pPr>
+            <w:r>
+              <w:t xml:space="preserve">15.50-15.50</w:t>
+            </w:r>
+          </w:p>
+        </w:tc>
+        <w:tc>
+          <w:p>
+            <w:pPr>
+              <w:pStyle w:val="Compact"/>
+              <w:jc w:val="center"/>
+            </w:pPr>
+            <w:r>
+              <w:t xml:space="preserve">15.41-18.00</w:t>
+            </w:r>
+          </w:p>
+        </w:tc>
+        <w:tc>
+          <w:p>
+            <w:pPr>
+              <w:pStyle w:val="Compact"/>
+              <w:jc w:val="center"/>
+            </w:pPr>
+            <w:r>
+              <w:t xml:space="preserve">14.50-14.60</w:t>
             </w:r>
           </w:p>
         </w:tc>
@@ -2223,7 +5130,7 @@
     </w:lvl>
   </w:abstractNum>
   <w:abstractNum w:abstractNumId="990">
-    <w:nsid w:val="371663f8"/>
+    <w:nsid w:val="a50cb1ee"/>
     <w:multiLevelType w:val="multilevel"/>
     <w:lvl w:ilvl="0">
       <w:numFmt w:val="bullet"/>

</xml_diff>

<commit_message>
SummaryStatsBy: simplified parts of function
</commit_message>
<xml_diff>
--- a/test.docx
+++ b/test.docx
@@ -41,7 +41,7 @@
         <w:t xml:space="preserve"> </w:t>
       </w:r>
       <w:r>
-        <w:t xml:space="preserve">16,</w:t>
+        <w:t xml:space="preserve">18,</w:t>
       </w:r>
       <w:r>
         <w:t xml:space="preserve"> </w:t>
@@ -9763,7 +9763,7 @@
     </w:lvl>
   </w:abstractNum>
   <w:abstractNum w:abstractNumId="990">
-    <w:nsid w:val="cbb124bf"/>
+    <w:nsid w:val="b6930fb1"/>
     <w:multiLevelType w:val="multilevel"/>
     <w:lvl w:ilvl="0">
       <w:numFmt w:val="bullet"/>

</xml_diff>